<commit_message>
Adding uml diagram and languages
</commit_message>
<xml_diff>
--- a/documentatie/Technische_ontwerp.docx
+++ b/documentatie/Technische_ontwerp.docx
@@ -8,10 +8,7 @@
         <w:jc w:val="center"/>
       </w:pPr>
       <w:r>
-        <w:t>Technisch</w:t>
-      </w:r>
-      <w:r>
-        <w:t xml:space="preserve"> ontwerp </w:t>
+        <w:t xml:space="preserve">Technisch ontwerp </w:t>
       </w:r>
     </w:p>
     <w:p/>
@@ -48,7 +45,7 @@
                     </pic:cNvPicPr>
                   </pic:nvPicPr>
                   <pic:blipFill>
-                    <a:blip r:embed="rId6">
+                    <a:blip r:embed="rId7">
                       <a:extLst>
                         <a:ext uri="{28A0092B-C50C-407E-A947-70E740481C1C}">
                           <a14:useLocalDpi xmlns:a14="http://schemas.microsoft.com/office/drawing/2010/main" val="0"/>
@@ -168,6 +165,15 @@
     </w:p>
     <w:sdt>
       <w:sdtPr>
+        <w:rPr>
+          <w:rFonts w:asciiTheme="minorHAnsi" w:eastAsiaTheme="minorHAnsi" w:hAnsiTheme="minorHAnsi" w:cstheme="minorBidi"/>
+          <w:color w:val="auto"/>
+          <w:kern w:val="2"/>
+          <w:sz w:val="22"/>
+          <w:szCs w:val="22"/>
+          <w:lang w:eastAsia="en-US"/>
+          <w14:ligatures w14:val="standardContextual"/>
+        </w:rPr>
         <w:id w:val="-1686512082"/>
         <w:docPartObj>
           <w:docPartGallery w:val="Table of Contents"/>
@@ -176,15 +182,8 @@
       </w:sdtPr>
       <w:sdtEndPr>
         <w:rPr>
-          <w:rFonts w:asciiTheme="minorHAnsi" w:eastAsiaTheme="minorHAnsi" w:hAnsiTheme="minorHAnsi" w:cstheme="minorBidi"/>
           <w:b/>
           <w:bCs/>
-          <w:color w:val="auto"/>
-          <w:kern w:val="2"/>
-          <w:sz w:val="22"/>
-          <w:szCs w:val="22"/>
-          <w:lang w:eastAsia="en-US"/>
-          <w14:ligatures w14:val="standardContextual"/>
         </w:rPr>
       </w:sdtEndPr>
       <w:sdtContent>
@@ -205,6 +204,8 @@
             <w:rPr>
               <w:rFonts w:eastAsiaTheme="minorEastAsia"/>
               <w:noProof/>
+              <w:sz w:val="24"/>
+              <w:szCs w:val="24"/>
               <w:lang w:eastAsia="nl-NL"/>
             </w:rPr>
           </w:pPr>
@@ -217,7 +218,7 @@
           <w:r>
             <w:fldChar w:fldCharType="separate"/>
           </w:r>
-          <w:hyperlink w:anchor="_Toc149837400" w:history="1">
+          <w:hyperlink w:anchor="_Toc149910212" w:history="1">
             <w:r>
               <w:rPr>
                 <w:rStyle w:val="Hyperlink"/>
@@ -244,7 +245,7 @@
                 <w:noProof/>
                 <w:webHidden/>
               </w:rPr>
-              <w:instrText xml:space="preserve"> PAGEREF _Toc149837400 \h </w:instrText>
+              <w:instrText xml:space="preserve"> PAGEREF _Toc149910212 \h </w:instrText>
             </w:r>
             <w:r>
               <w:rPr>
@@ -284,10 +285,12 @@
             <w:rPr>
               <w:rFonts w:eastAsiaTheme="minorEastAsia"/>
               <w:noProof/>
+              <w:sz w:val="24"/>
+              <w:szCs w:val="24"/>
               <w:lang w:eastAsia="nl-NL"/>
             </w:rPr>
           </w:pPr>
-          <w:hyperlink w:anchor="_Toc149837401" w:history="1">
+          <w:hyperlink w:anchor="_Toc149910213" w:history="1">
             <w:r>
               <w:rPr>
                 <w:rStyle w:val="Hyperlink"/>
@@ -314,7 +317,7 @@
                 <w:noProof/>
                 <w:webHidden/>
               </w:rPr>
-              <w:instrText xml:space="preserve"> PAGEREF _Toc149837401 \h </w:instrText>
+              <w:instrText xml:space="preserve"> PAGEREF _Toc149910213 \h </w:instrText>
             </w:r>
             <w:r>
               <w:rPr>
@@ -335,6 +338,150 @@
                 <w:webHidden/>
               </w:rPr>
               <w:t>4</w:t>
+            </w:r>
+            <w:r>
+              <w:rPr>
+                <w:noProof/>
+                <w:webHidden/>
+              </w:rPr>
+              <w:fldChar w:fldCharType="end"/>
+            </w:r>
+          </w:hyperlink>
+        </w:p>
+        <w:p>
+          <w:pPr>
+            <w:pStyle w:val="Inhopg1"/>
+            <w:tabs>
+              <w:tab w:val="right" w:leader="dot" w:pos="9062"/>
+            </w:tabs>
+            <w:rPr>
+              <w:rFonts w:eastAsiaTheme="minorEastAsia"/>
+              <w:noProof/>
+              <w:sz w:val="24"/>
+              <w:szCs w:val="24"/>
+              <w:lang w:eastAsia="nl-NL"/>
+            </w:rPr>
+          </w:pPr>
+          <w:hyperlink w:anchor="_Toc149910214" w:history="1">
+            <w:r>
+              <w:rPr>
+                <w:rStyle w:val="Hyperlink"/>
+                <w:noProof/>
+              </w:rPr>
+              <w:t>UML Diagram</w:t>
+            </w:r>
+            <w:r>
+              <w:rPr>
+                <w:noProof/>
+                <w:webHidden/>
+              </w:rPr>
+              <w:tab/>
+            </w:r>
+            <w:r>
+              <w:rPr>
+                <w:noProof/>
+                <w:webHidden/>
+              </w:rPr>
+              <w:fldChar w:fldCharType="begin"/>
+            </w:r>
+            <w:r>
+              <w:rPr>
+                <w:noProof/>
+                <w:webHidden/>
+              </w:rPr>
+              <w:instrText xml:space="preserve"> PAGEREF _Toc149910214 \h </w:instrText>
+            </w:r>
+            <w:r>
+              <w:rPr>
+                <w:noProof/>
+                <w:webHidden/>
+              </w:rPr>
+            </w:r>
+            <w:r>
+              <w:rPr>
+                <w:noProof/>
+                <w:webHidden/>
+              </w:rPr>
+              <w:fldChar w:fldCharType="separate"/>
+            </w:r>
+            <w:r>
+              <w:rPr>
+                <w:noProof/>
+                <w:webHidden/>
+              </w:rPr>
+              <w:t>5</w:t>
+            </w:r>
+            <w:r>
+              <w:rPr>
+                <w:noProof/>
+                <w:webHidden/>
+              </w:rPr>
+              <w:fldChar w:fldCharType="end"/>
+            </w:r>
+          </w:hyperlink>
+        </w:p>
+        <w:p>
+          <w:pPr>
+            <w:pStyle w:val="Inhopg1"/>
+            <w:tabs>
+              <w:tab w:val="right" w:leader="dot" w:pos="9062"/>
+            </w:tabs>
+            <w:rPr>
+              <w:rFonts w:eastAsiaTheme="minorEastAsia"/>
+              <w:noProof/>
+              <w:sz w:val="24"/>
+              <w:szCs w:val="24"/>
+              <w:lang w:eastAsia="nl-NL"/>
+            </w:rPr>
+          </w:pPr>
+          <w:hyperlink w:anchor="_Toc149910215" w:history="1">
+            <w:r>
+              <w:rPr>
+                <w:rStyle w:val="Hyperlink"/>
+                <w:noProof/>
+              </w:rPr>
+              <w:t>Technologiestack</w:t>
+            </w:r>
+            <w:r>
+              <w:rPr>
+                <w:noProof/>
+                <w:webHidden/>
+              </w:rPr>
+              <w:tab/>
+            </w:r>
+            <w:r>
+              <w:rPr>
+                <w:noProof/>
+                <w:webHidden/>
+              </w:rPr>
+              <w:fldChar w:fldCharType="begin"/>
+            </w:r>
+            <w:r>
+              <w:rPr>
+                <w:noProof/>
+                <w:webHidden/>
+              </w:rPr>
+              <w:instrText xml:space="preserve"> PAGEREF _Toc149910215 \h </w:instrText>
+            </w:r>
+            <w:r>
+              <w:rPr>
+                <w:noProof/>
+                <w:webHidden/>
+              </w:rPr>
+            </w:r>
+            <w:r>
+              <w:rPr>
+                <w:noProof/>
+                <w:webHidden/>
+              </w:rPr>
+              <w:fldChar w:fldCharType="separate"/>
+            </w:r>
+            <w:r>
+              <w:rPr>
+                <w:noProof/>
+                <w:webHidden/>
+              </w:rPr>
+              <w:t>6</w:t>
             </w:r>
             <w:r>
               <w:rPr>
@@ -578,29 +725,9 @@
     </w:p>
     <w:p>
       <w:pPr>
-        <w:pStyle w:val="Geenafstand"/>
-      </w:pPr>
-    </w:p>
-    <w:p>
-      <w:pPr>
-        <w:pStyle w:val="Geenafstand"/>
-      </w:pPr>
-    </w:p>
-    <w:p>
-      <w:pPr>
-        <w:pStyle w:val="Geenafstand"/>
-      </w:pPr>
-    </w:p>
-    <w:p>
-      <w:pPr>
-        <w:pStyle w:val="Geenafstand"/>
-      </w:pPr>
-    </w:p>
-    <w:p>
-      <w:pPr>
         <w:pStyle w:val="Kop1"/>
       </w:pPr>
-      <w:bookmarkStart w:id="0" w:name="_Toc149837400"/>
+      <w:bookmarkStart w:id="0" w:name="_Toc149910212"/>
       <w:r>
         <w:t>Inleiding</w:t>
       </w:r>
@@ -608,7 +735,15 @@
     </w:p>
     <w:p>
       <w:r>
-        <w:t>In dit document word er meer duidelijkheid gegeven over on</w:t>
+        <w:t xml:space="preserve">In dit document </w:t>
+      </w:r>
+      <w:proofErr w:type="gramStart"/>
+      <w:r>
+        <w:t>word</w:t>
+      </w:r>
+      <w:proofErr w:type="gramEnd"/>
+      <w:r>
+        <w:t xml:space="preserve"> er meer duidelijkheid gegeven over on</w:t>
       </w:r>
       <w:r>
         <w:t>ze database. Wij hebben ervoor gekozen om een technisch ontwerp te maken zodat alles duidelijk</w:t>
@@ -618,6 +753,24 @@
       </w:r>
     </w:p>
     <w:p/>
+    <w:p>
+      <w:r>
+        <w:t xml:space="preserve">Dit technisch ontwerp vormt de ruggengraat voor ons project betreft de </w:t>
+      </w:r>
+      <w:proofErr w:type="spellStart"/>
+      <w:r>
+        <w:t>PortfolioApp</w:t>
+      </w:r>
+      <w:proofErr w:type="spellEnd"/>
+      <w:r>
+        <w:t xml:space="preserve">. Dit document is de blauwdruk voor het technische gedeelte van ons project en geeft een helder structuur van de database en de technische functies van ons project. Dit document biedt ook een gedetailleerd overzicht van de technische aspecten van ons project betreft de algehele werking van de website. </w:t>
+      </w:r>
+    </w:p>
+    <w:p>
+      <w:r>
+        <w:t xml:space="preserve">Het doel van dit technisch ontwerp is om de solide basis te leggen voor de ontwikkelingen, implementaties en beheer van de website. Maar ook de basis voor een voor flexibele uitbreiding voor in de toekomst van dit project. Alle verdere specificaties en doelen worden in de volgende hoofdstukken gepresenteerd. </w:t>
+      </w:r>
+    </w:p>
     <w:p/>
     <w:p/>
     <w:p/>
@@ -649,7 +802,7 @@
       <w:pPr>
         <w:pStyle w:val="Kop1"/>
       </w:pPr>
-      <w:bookmarkStart w:id="1" w:name="_Toc149837401"/>
+      <w:bookmarkStart w:id="1" w:name="_Toc149910213"/>
       <w:r>
         <w:t>ERD Diagram</w:t>
       </w:r>
@@ -657,6 +810,9 @@
     </w:p>
     <w:p>
       <w:r>
+        <w:rPr>
+          <w:noProof/>
+        </w:rPr>
         <w:drawing>
           <wp:anchor distT="0" distB="0" distL="114300" distR="114300" simplePos="0" relativeHeight="251660288" behindDoc="1" locked="0" layoutInCell="1" allowOverlap="1" wp14:anchorId="1F025B07" wp14:editId="2055CA48">
             <wp:simplePos x="0" y="0"/>
@@ -681,7 +837,7 @@
                     <pic:cNvPicPr/>
                   </pic:nvPicPr>
                   <pic:blipFill>
-                    <a:blip r:embed="rId7">
+                    <a:blip r:embed="rId8">
                       <a:extLst>
                         <a:ext uri="{28A0092B-C50C-407E-A947-70E740481C1C}">
                           <a14:useLocalDpi xmlns:a14="http://schemas.microsoft.com/office/drawing/2010/main" val="0"/>
@@ -731,9 +887,154 @@
     <w:p/>
     <w:p/>
     <w:p/>
-    <w:p/>
-    <w:p/>
-    <w:p/>
+    <w:p>
+      <w:pPr>
+        <w:pStyle w:val="Kop1"/>
+      </w:pPr>
+      <w:bookmarkStart w:id="2" w:name="_Toc149910214"/>
+      <w:r>
+        <w:t>UML Diagram</w:t>
+      </w:r>
+      <w:bookmarkEnd w:id="2"/>
+    </w:p>
+    <w:p/>
+    <w:p>
+      <w:r>
+        <w:rPr>
+          <w:noProof/>
+        </w:rPr>
+        <w:drawing>
+          <wp:inline distT="0" distB="0" distL="0" distR="0" wp14:anchorId="75C6B21F" wp14:editId="62AC450C">
+            <wp:extent cx="3632200" cy="4572000"/>
+            <wp:effectExtent l="0" t="0" r="0" b="0"/>
+            <wp:docPr id="1510566880" name="Afbeelding 1" descr="Afbeelding met tekst, diagram, Plan, schets&#10;&#10;Automatisch gegenereerde beschrijving"/>
+            <wp:cNvGraphicFramePr>
+              <a:graphicFrameLocks xmlns:a="http://schemas.openxmlformats.org/drawingml/2006/main" noChangeAspect="1"/>
+            </wp:cNvGraphicFramePr>
+            <a:graphic xmlns:a="http://schemas.openxmlformats.org/drawingml/2006/main">
+              <a:graphicData uri="http://schemas.openxmlformats.org/drawingml/2006/picture">
+                <pic:pic xmlns:pic="http://schemas.openxmlformats.org/drawingml/2006/picture">
+                  <pic:nvPicPr>
+                    <pic:cNvPr id="1510566880" name="Afbeelding 1" descr="Afbeelding met tekst, diagram, Plan, schets&#10;&#10;Automatisch gegenereerde beschrijving"/>
+                    <pic:cNvPicPr/>
+                  </pic:nvPicPr>
+                  <pic:blipFill>
+                    <a:blip r:embed="rId9">
+                      <a:extLst>
+                        <a:ext uri="{28A0092B-C50C-407E-A947-70E740481C1C}">
+                          <a14:useLocalDpi xmlns:a14="http://schemas.microsoft.com/office/drawing/2010/main" val="0"/>
+                        </a:ext>
+                      </a:extLst>
+                    </a:blip>
+                    <a:stretch>
+                      <a:fillRect/>
+                    </a:stretch>
+                  </pic:blipFill>
+                  <pic:spPr>
+                    <a:xfrm>
+                      <a:off x="0" y="0"/>
+                      <a:ext cx="3632200" cy="4572000"/>
+                    </a:xfrm>
+                    <a:prstGeom prst="rect">
+                      <a:avLst/>
+                    </a:prstGeom>
+                  </pic:spPr>
+                </pic:pic>
+              </a:graphicData>
+            </a:graphic>
+          </wp:inline>
+        </w:drawing>
+      </w:r>
+    </w:p>
+    <w:p/>
+    <w:p/>
+    <w:p/>
+    <w:p/>
+    <w:p/>
+    <w:p/>
+    <w:p/>
+    <w:p/>
+    <w:p/>
+    <w:p/>
+    <w:p/>
+    <w:p/>
+    <w:p/>
+    <w:p>
+      <w:pPr>
+        <w:pStyle w:val="Kop1"/>
+      </w:pPr>
+      <w:bookmarkStart w:id="3" w:name="_Toc149910215"/>
+      <w:r>
+        <w:t>Technologiestack</w:t>
+      </w:r>
+      <w:bookmarkEnd w:id="3"/>
+    </w:p>
+    <w:p/>
+    <w:p>
+      <w:r>
+        <w:t>De volgende programmeertalen zijn gebruikt in dit project:</w:t>
+      </w:r>
+    </w:p>
+    <w:p>
+      <w:pPr>
+        <w:pStyle w:val="Lijstalinea"/>
+        <w:numPr>
+          <w:ilvl w:val="0"/>
+          <w:numId w:val="1"/>
+        </w:numPr>
+      </w:pPr>
+      <w:r>
+        <w:t xml:space="preserve">HTML </w:t>
+      </w:r>
+    </w:p>
+    <w:p>
+      <w:pPr>
+        <w:pStyle w:val="Lijstalinea"/>
+        <w:numPr>
+          <w:ilvl w:val="0"/>
+          <w:numId w:val="1"/>
+        </w:numPr>
+      </w:pPr>
+      <w:r>
+        <w:t>CSS</w:t>
+      </w:r>
+    </w:p>
+    <w:p>
+      <w:pPr>
+        <w:pStyle w:val="Lijstalinea"/>
+        <w:numPr>
+          <w:ilvl w:val="0"/>
+          <w:numId w:val="1"/>
+        </w:numPr>
+      </w:pPr>
+      <w:r>
+        <w:t>Javascript</w:t>
+      </w:r>
+    </w:p>
+    <w:p>
+      <w:pPr>
+        <w:pStyle w:val="Lijstalinea"/>
+        <w:numPr>
+          <w:ilvl w:val="0"/>
+          <w:numId w:val="1"/>
+        </w:numPr>
+      </w:pPr>
+      <w:r>
+        <w:t>PHP</w:t>
+      </w:r>
+    </w:p>
+    <w:p>
+      <w:pPr>
+        <w:pStyle w:val="Lijstalinea"/>
+        <w:numPr>
+          <w:ilvl w:val="0"/>
+          <w:numId w:val="1"/>
+        </w:numPr>
+      </w:pPr>
+      <w:r>
+        <w:t>SQL</w:t>
+      </w:r>
+    </w:p>
     <w:p/>
     <w:p/>
     <w:p/>
@@ -796,6 +1097,126 @@
     </w:p>
   </w:footnote>
 </w:footnotes>
+</file>
+
+<file path=word/numbering.xml><?xml version="1.0" encoding="utf-8"?>
+<w:numbering xmlns:wpc="http://schemas.microsoft.com/office/word/2010/wordprocessingCanvas" xmlns:cx="http://schemas.microsoft.com/office/drawing/2014/chartex" xmlns:cx1="http://schemas.microsoft.com/office/drawing/2015/9/8/chartex" xmlns:cx2="http://schemas.microsoft.com/office/drawing/2015/10/21/chartex" xmlns:cx3="http://schemas.microsoft.com/office/drawing/2016/5/9/chartex" xmlns:cx4="http://schemas.microsoft.com/office/drawing/2016/5/10/chartex" xmlns:cx5="http://schemas.microsoft.com/office/drawing/2016/5/11/chartex" xmlns:cx6="http://schemas.microsoft.com/office/drawing/2016/5/12/chartex" xmlns:cx7="http://schemas.microsoft.com/office/drawing/2016/5/13/chartex" xmlns:cx8="http://schemas.microsoft.com/office/drawing/2016/5/14/chartex" xmlns:mc="http://schemas.openxmlformats.org/markup-compatibility/2006" xmlns:aink="http://schemas.microsoft.com/office/drawing/2016/ink" xmlns:am3d="http://schemas.microsoft.com/office/drawing/2017/model3d" xmlns:o="urn:schemas-microsoft-com:office:office" xmlns:oel="http://schemas.microsoft.com/office/2019/extlst" xmlns:r="http://schemas.openxmlformats.org/officeDocument/2006/relationships" xmlns:m="http://schemas.openxmlformats.org/officeDocument/2006/math" xmlns:v="urn:schemas-microsoft-com:vml" xmlns:wp14="http://schemas.microsoft.com/office/word/2010/wordprocessingDrawing" xmlns:wp="http://schemas.openxmlformats.org/drawingml/2006/wordprocessingDrawing" xmlns:w10="urn:schemas-microsoft-com:office:word" xmlns:w="http://schemas.openxmlformats.org/wordprocessingml/2006/main" xmlns:w14="http://schemas.microsoft.com/office/word/2010/wordml" xmlns:w15="http://schemas.microsoft.com/office/word/2012/wordml" xmlns:w16cex="http://schemas.microsoft.com/office/word/2018/wordml/cex" xmlns:w16cid="http://schemas.microsoft.com/office/word/2016/wordml/cid" xmlns:w16="http://schemas.microsoft.com/office/word/2018/wordml" xmlns:w16sdtdh="http://schemas.microsoft.com/office/word/2020/wordml/sdtdatahash" xmlns:w16se="http://schemas.microsoft.com/office/word/2015/wordml/symex" xmlns:wpg="http://schemas.microsoft.com/office/word/2010/wordprocessingGroup" xmlns:wpi="http://schemas.microsoft.com/office/word/2010/wordprocessingInk" xmlns:wne="http://schemas.microsoft.com/office/word/2006/wordml" xmlns:wps="http://schemas.microsoft.com/office/word/2010/wordprocessingShape" mc:Ignorable="w14 w15 w16se w16cid w16 w16cex w16sdtdh wp14">
+  <w:abstractNum w:abstractNumId="0" w15:restartNumberingAfterBreak="0">
+    <w:nsid w:val="09412901"/>
+    <w:multiLevelType w:val="hybridMultilevel"/>
+    <w:tmpl w:val="90745D66"/>
+    <w:lvl w:ilvl="0" w:tplc="4B8477D6">
+      <w:numFmt w:val="bullet"/>
+      <w:lvlText w:val="-"/>
+      <w:lvlJc w:val="left"/>
+      <w:pPr>
+        <w:ind w:left="400" w:hanging="360"/>
+      </w:pPr>
+      <w:rPr>
+        <w:rFonts w:ascii="Calibri" w:eastAsiaTheme="minorHAnsi" w:hAnsi="Calibri" w:cs="Calibri" w:hint="default"/>
+      </w:rPr>
+    </w:lvl>
+    <w:lvl w:ilvl="1" w:tplc="04130003" w:tentative="1">
+      <w:start w:val="1"/>
+      <w:numFmt w:val="bullet"/>
+      <w:lvlText w:val="o"/>
+      <w:lvlJc w:val="left"/>
+      <w:pPr>
+        <w:ind w:left="1440" w:hanging="360"/>
+      </w:pPr>
+      <w:rPr>
+        <w:rFonts w:ascii="Courier New" w:hAnsi="Courier New" w:hint="default"/>
+      </w:rPr>
+    </w:lvl>
+    <w:lvl w:ilvl="2" w:tplc="04130005" w:tentative="1">
+      <w:start w:val="1"/>
+      <w:numFmt w:val="bullet"/>
+      <w:lvlText w:val=""/>
+      <w:lvlJc w:val="left"/>
+      <w:pPr>
+        <w:ind w:left="2160" w:hanging="360"/>
+      </w:pPr>
+      <w:rPr>
+        <w:rFonts w:ascii="Wingdings" w:hAnsi="Wingdings" w:hint="default"/>
+      </w:rPr>
+    </w:lvl>
+    <w:lvl w:ilvl="3" w:tplc="04130001" w:tentative="1">
+      <w:start w:val="1"/>
+      <w:numFmt w:val="bullet"/>
+      <w:lvlText w:val=""/>
+      <w:lvlJc w:val="left"/>
+      <w:pPr>
+        <w:ind w:left="2880" w:hanging="360"/>
+      </w:pPr>
+      <w:rPr>
+        <w:rFonts w:ascii="Symbol" w:hAnsi="Symbol" w:hint="default"/>
+      </w:rPr>
+    </w:lvl>
+    <w:lvl w:ilvl="4" w:tplc="04130003" w:tentative="1">
+      <w:start w:val="1"/>
+      <w:numFmt w:val="bullet"/>
+      <w:lvlText w:val="o"/>
+      <w:lvlJc w:val="left"/>
+      <w:pPr>
+        <w:ind w:left="3600" w:hanging="360"/>
+      </w:pPr>
+      <w:rPr>
+        <w:rFonts w:ascii="Courier New" w:hAnsi="Courier New" w:hint="default"/>
+      </w:rPr>
+    </w:lvl>
+    <w:lvl w:ilvl="5" w:tplc="04130005" w:tentative="1">
+      <w:start w:val="1"/>
+      <w:numFmt w:val="bullet"/>
+      <w:lvlText w:val=""/>
+      <w:lvlJc w:val="left"/>
+      <w:pPr>
+        <w:ind w:left="4320" w:hanging="360"/>
+      </w:pPr>
+      <w:rPr>
+        <w:rFonts w:ascii="Wingdings" w:hAnsi="Wingdings" w:hint="default"/>
+      </w:rPr>
+    </w:lvl>
+    <w:lvl w:ilvl="6" w:tplc="04130001" w:tentative="1">
+      <w:start w:val="1"/>
+      <w:numFmt w:val="bullet"/>
+      <w:lvlText w:val=""/>
+      <w:lvlJc w:val="left"/>
+      <w:pPr>
+        <w:ind w:left="5040" w:hanging="360"/>
+      </w:pPr>
+      <w:rPr>
+        <w:rFonts w:ascii="Symbol" w:hAnsi="Symbol" w:hint="default"/>
+      </w:rPr>
+    </w:lvl>
+    <w:lvl w:ilvl="7" w:tplc="04130003" w:tentative="1">
+      <w:start w:val="1"/>
+      <w:numFmt w:val="bullet"/>
+      <w:lvlText w:val="o"/>
+      <w:lvlJc w:val="left"/>
+      <w:pPr>
+        <w:ind w:left="5760" w:hanging="360"/>
+      </w:pPr>
+      <w:rPr>
+        <w:rFonts w:ascii="Courier New" w:hAnsi="Courier New" w:hint="default"/>
+      </w:rPr>
+    </w:lvl>
+    <w:lvl w:ilvl="8" w:tplc="04130005" w:tentative="1">
+      <w:start w:val="1"/>
+      <w:numFmt w:val="bullet"/>
+      <w:lvlText w:val=""/>
+      <w:lvlJc w:val="left"/>
+      <w:pPr>
+        <w:ind w:left="6480" w:hanging="360"/>
+      </w:pPr>
+      <w:rPr>
+        <w:rFonts w:ascii="Wingdings" w:hAnsi="Wingdings" w:hint="default"/>
+      </w:rPr>
+    </w:lvl>
+  </w:abstractNum>
+  <w:num w:numId="1" w16cid:durableId="1143041898">
+    <w:abstractNumId w:val="0"/>
+  </w:num>
+</w:numbering>
 </file>
 
 <file path=word/styles.xml><?xml version="1.0" encoding="utf-8"?>
@@ -1388,6 +1809,17 @@
       <w:u w:val="single"/>
     </w:rPr>
   </w:style>
+  <w:style w:type="paragraph" w:styleId="Lijstalinea">
+    <w:name w:val="List Paragraph"/>
+    <w:basedOn w:val="Standaard"/>
+    <w:uiPriority w:val="34"/>
+    <w:qFormat/>
+    <w:rsid w:val="00C93CA0"/>
+    <w:pPr>
+      <w:ind w:left="720"/>
+      <w:contextualSpacing/>
+    </w:pPr>
+  </w:style>
 </w:styles>
 </file>
 

</xml_diff>